<commit_message>
this is really starting to take shape now - it is ready for external review
</commit_message>
<xml_diff>
--- a/Round1.docx
+++ b/Round1.docx
@@ -8273,11 +8273,152 @@
         <w:ind w:firstLine="426"/>
       </w:pPr>
       <w:r>
+        <w:t>The following day</w:t>
+      </w:r>
+      <w:r>
+        <w:t>, I received news of Peter</w:t>
+      </w:r>
+      <w:r>
+        <w:t>’s</w:t>
+      </w:r>
+      <w:r>
+        <w:t xml:space="preserve"> unexpected hospital admission. He had contracted an infection during his final HyperCVAD cycle and presented with a temperature and </w:t>
+      </w:r>
+      <w:r>
+        <w:t>rigors (</w:t>
+      </w:r>
+      <w:r>
+        <w:t>uncontrollable</w:t>
+      </w:r>
+      <w:r>
+        <w:t xml:space="preserve"> fever related shaking).</w:t>
+      </w:r>
+      <w:r>
+        <w:t xml:space="preserve"> </w:t>
+      </w:r>
+      <w:r>
+        <w:t xml:space="preserve">Peter was neutropenic, his infection </w:t>
+      </w:r>
+      <w:r>
+        <w:t xml:space="preserve">bad – its source </w:t>
+      </w:r>
+      <w:r>
+        <w:t>unknown</w:t>
+      </w:r>
+      <w:r>
+        <w:t xml:space="preserve">. His Hickman line, a potential source of infection, was removed; he was </w:t>
+      </w:r>
+      <w:r>
         <w:rPr>
-          <w:highlight w:val="yellow"/>
+          <w:highlight w:val="green"/>
         </w:rPr>
-        <w:t>Peters illness her!!!!!</w:t>
-      </w:r>
+        <w:t>taken</w:t>
+      </w:r>
+      <w:r>
+        <w:rPr>
+          <w:highlight w:val="green"/>
+        </w:rPr>
+        <w:t xml:space="preserve"> to ICU</w:t>
+      </w:r>
+      <w:r>
+        <w:t>; and was given broad-</w:t>
+      </w:r>
+      <w:r>
+        <w:t>spectrum IV antibiotics. We a</w:t>
+      </w:r>
+      <w:r>
+        <w:t xml:space="preserve">waited news of his progress. </w:t>
+      </w:r>
+    </w:p>
+    <w:p>
+      <w:pPr>
+        <w:ind w:firstLine="426"/>
+      </w:pPr>
+    </w:p>
+    <w:p>
+      <w:pPr>
+        <w:ind w:firstLine="426"/>
+      </w:pPr>
+      <w:r>
+        <w:t>Peter’s infection abated after a few days and he was brought back to the w</w:t>
+      </w:r>
+      <w:r>
+        <w:t>ard, where, to everyone’s surprise</w:t>
+      </w:r>
+      <w:r>
+        <w:t>,</w:t>
+      </w:r>
+      <w:r>
+        <w:t xml:space="preserve"> he </w:t>
+      </w:r>
+      <w:r>
+        <w:t>could no longer see</w:t>
+      </w:r>
+      <w:r>
+        <w:t xml:space="preserve">. A low platelet count had lead to </w:t>
+      </w:r>
+      <w:r>
+        <w:t xml:space="preserve">bleeding in his retina (a </w:t>
+      </w:r>
+      <w:proofErr w:type="spellStart"/>
+      <w:r>
+        <w:t>haemorrhage</w:t>
+      </w:r>
+      <w:proofErr w:type="spellEnd"/>
+      <w:r>
+        <w:t>) that impaired his vision. The o</w:t>
+      </w:r>
+      <w:r>
+        <w:t>phthalmologist</w:t>
+      </w:r>
+      <w:r>
+        <w:t xml:space="preserve"> assessed his eyes and came to the view that his eyes should repair themselves but he would have to wait several months to retain full vision. </w:t>
+      </w:r>
+    </w:p>
+    <w:p>
+      <w:pPr>
+        <w:ind w:firstLine="426"/>
+      </w:pPr>
+    </w:p>
+    <w:p>
+      <w:pPr>
+        <w:ind w:firstLine="426"/>
+      </w:pPr>
+      <w:r>
+        <w:t>Eventually, he</w:t>
+      </w:r>
+      <w:r>
+        <w:t xml:space="preserve"> was discharged. </w:t>
+      </w:r>
+      <w:r>
+        <w:t xml:space="preserve">He had made it through 6 cycles of HyperCVAD. </w:t>
+      </w:r>
+      <w:r>
+        <w:t>His eyes improve</w:t>
+      </w:r>
+      <w:r>
+        <w:t>d</w:t>
+      </w:r>
+      <w:r>
+        <w:t xml:space="preserve"> over the following months</w:t>
+      </w:r>
+      <w:r>
+        <w:t xml:space="preserve"> but they were not</w:t>
+      </w:r>
+      <w:r>
+        <w:t xml:space="preserve"> </w:t>
+      </w:r>
+      <w:r>
+        <w:t>his primary concern. Peter needed to prepare</w:t>
+      </w:r>
+      <w:r>
+        <w:t xml:space="preserve"> for his bone marrow transplant. </w:t>
+      </w:r>
+    </w:p>
+    <w:p>
+      <w:pPr>
+        <w:ind w:firstLine="426"/>
+      </w:pPr>
     </w:p>
     <w:p>
       <w:pPr>
@@ -12760,7 +12901,13 @@
         <w:ind w:firstLine="426"/>
       </w:pPr>
       <w:r>
-        <w:t>But logic, usually the cornerstone of my thinking, was lost on me. He may as well have thrown a bucket of water over my head. It was just as likely to pull me out of the hole.</w:t>
+        <w:t xml:space="preserve">But logic, usually the cornerstone of my thinking, was lost on me. He may as well have thrown a bucket of water over my head. It was just as likely to pull me out of </w:t>
+      </w:r>
+      <w:r>
+        <w:t>despair</w:t>
+      </w:r>
+      <w:r>
+        <w:t>.</w:t>
       </w:r>
     </w:p>
     <w:p>
@@ -12779,7 +12926,15 @@
         <w:t xml:space="preserve">It was clear to Pidcock, that in that room and with his entire entourage present, that progress was improbable. </w:t>
       </w:r>
       <w:r>
-        <w:t>He arranged for me see a psychiatrist and ensured that I did so that very day.</w:t>
+        <w:t xml:space="preserve">He arranged for me </w:t>
+      </w:r>
+      <w:r>
+        <w:t xml:space="preserve">to </w:t>
+      </w:r>
+      <w:bookmarkStart w:id="0" w:name="_GoBack"/>
+      <w:bookmarkEnd w:id="0"/>
+      <w:r>
+        <w:t>see a psychiatrist and ensured that I did so that very day.</w:t>
       </w:r>
       <w:r>
         <w:t xml:space="preserve"> </w:t>
@@ -12957,155 +13112,17 @@
         <w:t>VII</w:t>
       </w:r>
     </w:p>
-    <w:p>
-      <w:pPr>
-        <w:ind w:firstLine="426"/>
-      </w:pPr>
-    </w:p>
-    <w:p>
-      <w:pPr>
-        <w:ind w:firstLine="426"/>
-      </w:pPr>
-      <w:r>
-        <w:t>Meanwhile,</w:t>
-      </w:r>
-      <w:r>
-        <w:t xml:space="preserve"> Peter was unexpectedly admitted to hospital. He had contracted an infection during his </w:t>
-      </w:r>
-      <w:r>
-        <w:t>final</w:t>
-      </w:r>
-      <w:r>
-        <w:t xml:space="preserve"> HyperCVAD cycle and presented with a temperature and </w:t>
-      </w:r>
-      <w:r>
-        <w:t>rigors</w:t>
-      </w:r>
-      <w:r>
-        <w:t xml:space="preserve"> (</w:t>
-      </w:r>
-      <w:r>
-        <w:t>uncontrollable</w:t>
-      </w:r>
-      <w:r>
-        <w:t xml:space="preserve"> </w:t>
-      </w:r>
-      <w:r>
-        <w:t xml:space="preserve">fever related </w:t>
-      </w:r>
-      <w:r>
-        <w:t>shaking)</w:t>
-      </w:r>
-      <w:r>
-        <w:t>.</w:t>
-      </w:r>
-      <w:r>
-        <w:t xml:space="preserve"> His infection was bad but its source could not be found. His Hickman line</w:t>
-      </w:r>
-      <w:r>
-        <w:t xml:space="preserve">, a potential source of infection, </w:t>
-      </w:r>
-      <w:r>
-        <w:t>was removed</w:t>
-      </w:r>
-      <w:r>
-        <w:t xml:space="preserve">; he was </w:t>
-      </w:r>
-      <w:r>
-        <w:rPr>
-          <w:highlight w:val="green"/>
-        </w:rPr>
-        <w:t>taken</w:t>
-      </w:r>
-      <w:r>
-        <w:rPr>
-          <w:highlight w:val="green"/>
-        </w:rPr>
-        <w:t xml:space="preserve"> to ICU</w:t>
-      </w:r>
-      <w:r>
-        <w:t xml:space="preserve">; and he was given broad-spectrum IV antibiotics. We all waited for news of his progress. </w:t>
-      </w:r>
-    </w:p>
-    <w:p>
-      <w:pPr>
-        <w:ind w:firstLine="426"/>
-      </w:pPr>
-    </w:p>
-    <w:p>
-      <w:pPr>
-        <w:ind w:firstLine="426"/>
-      </w:pPr>
-      <w:r>
-        <w:t>Peter’s infection abated after a few days and he was brought back to the w</w:t>
-      </w:r>
-      <w:r>
-        <w:t xml:space="preserve">ard. His condition </w:t>
-      </w:r>
-      <w:r>
-        <w:t>improve</w:t>
-      </w:r>
-      <w:r>
-        <w:t>d further</w:t>
-      </w:r>
-      <w:r>
-        <w:t xml:space="preserve"> and he was discharged. </w:t>
-      </w:r>
-      <w:r>
-        <w:t>He</w:t>
-      </w:r>
-      <w:r>
-        <w:t xml:space="preserve"> had made it through 6 cycles of HyperCVAD and was now on his way to transplant. </w:t>
-      </w:r>
-      <w:r>
-        <w:t xml:space="preserve">I was happy for Peter but I wished I were finishing. I needed 8 HyperCVAD </w:t>
-      </w:r>
-      <w:bookmarkStart w:id="0" w:name="_GoBack"/>
-      <w:r>
-        <w:t xml:space="preserve">cycles </w:t>
-      </w:r>
-      <w:bookmarkEnd w:id="0"/>
-      <w:r>
-        <w:t xml:space="preserve">and still had </w:t>
-      </w:r>
-      <w:r>
-        <w:rPr>
-          <w:highlight w:val="yellow"/>
-        </w:rPr>
-        <w:t>4</w:t>
-      </w:r>
-      <w:r>
-        <w:t xml:space="preserve"> to go. A donor also remained elusive and the small chance of survival was a constant weight, a burden that was difficult to shake. </w:t>
-      </w:r>
-    </w:p>
-    <w:p>
-      <w:pPr>
-        <w:ind w:firstLine="426"/>
-      </w:pPr>
-    </w:p>
-    <w:p>
-      <w:pPr>
-        <w:ind w:firstLine="426"/>
-      </w:pPr>
-      <w:r>
-        <w:t xml:space="preserve">My cycles continued. The anal fissure and hemorrhoid remained a constant problem. They flared each time I was neutropenic. It didn’t get easier but I got </w:t>
-      </w:r>
-      <w:r>
-        <w:t>through</w:t>
-      </w:r>
-      <w:r>
-        <w:t xml:space="preserve"> the pain. </w:t>
-      </w:r>
-    </w:p>
-    <w:p>
-      <w:pPr>
-        <w:ind w:firstLine="426"/>
-      </w:pPr>
-    </w:p>
-    <w:p>
-      <w:pPr>
-        <w:ind w:firstLine="426"/>
-      </w:pPr>
+    <w:p/>
+    <w:p>
+      <w:pPr>
+        <w:ind w:firstLine="426"/>
+      </w:pPr>
+      <w:r>
+        <w:t>I completed cycle 7 (4A) and entered my final cycle (4B)</w:t>
+      </w:r>
+      <w:r>
+        <w:t xml:space="preserve">. </w:t>
+      </w:r>
       <w:r>
         <w:t xml:space="preserve">It was fitting that </w:t>
       </w:r>
@@ -13122,7 +13139,13 @@
         <w:t>my HyperCVAD finished.</w:t>
       </w:r>
       <w:r>
-        <w:t xml:space="preserve"> It was she who began the process 6 months earlier and now she was there for the finale. She detached me from the IV pump, hugged me, kissed me and wished me </w:t>
+        <w:t xml:space="preserve"> It was she who began the process 6 months earlier and now she was there for the finale. She detached me from the IV pump</w:t>
+      </w:r>
+      <w:r>
+        <w:t xml:space="preserve"> for the last time</w:t>
+      </w:r>
+      <w:r>
+        <w:t xml:space="preserve">, hugged me, kissed me and wished me </w:t>
       </w:r>
       <w:r>
         <w:t>well</w:t>

</xml_diff>